<commit_message>
further updates to TTOutline
</commit_message>
<xml_diff>
--- a/docs/TechTalk_ScriptOutline.docx
+++ b/docs/TechTalk_ScriptOutline.docx
@@ -1338,7 +1338,134 @@
           <w:szCs w:val="24"/>
           <w:highlight w:val="red"/>
         </w:rPr>
-        <w:t xml:space="preserve">Git is another example of a distributed VCS, which </w:t>
+        <w:t>The biggest change 3</w:t>
+      </w:r>
+      <w:r>
+        <w:rPr>
+          <w:iCs/>
+          <w:color w:val="000000" w:themeColor="text1"/>
+          <w:szCs w:val="24"/>
+          <w:highlight w:val="red"/>
+          <w:vertAlign w:val="superscript"/>
+        </w:rPr>
+        <w:t>rd</w:t>
+      </w:r>
+      <w:r>
+        <w:rPr>
+          <w:iCs/>
+          <w:color w:val="000000" w:themeColor="text1"/>
+          <w:szCs w:val="24"/>
+          <w:highlight w:val="red"/>
+        </w:rPr>
+        <w:t xml:space="preserve"> generation VCS brought about the ability to maintain independent reposts (or forks). As of today, Git is the most popular VCS in the world, and it follows the industry standard of being a distributed VCS</w:t>
+      </w:r>
+      <w:r>
+        <w:rPr>
+          <w:iCs/>
+          <w:color w:val="000000" w:themeColor="text1"/>
+          <w:szCs w:val="24"/>
+          <w:highlight w:val="red"/>
+        </w:rPr>
+        <w:t xml:space="preserve">. </w:t>
+      </w:r>
+      <w:r>
+        <w:rPr>
+          <w:iCs/>
+          <w:color w:val="000000" w:themeColor="text1"/>
+          <w:szCs w:val="24"/>
+          <w:highlight w:val="red"/>
+        </w:rPr>
+        <w:t xml:space="preserve">Git offers users </w:t>
+      </w:r>
+      <w:r>
+        <w:rPr>
+          <w:iCs/>
+          <w:color w:val="000000" w:themeColor="text1"/>
+          <w:szCs w:val="24"/>
+          <w:highlight w:val="red"/>
+        </w:rPr>
+        <w:t>a series of powerful tools</w:t>
+      </w:r>
+      <w:r>
+        <w:rPr>
+          <w:iCs/>
+          <w:color w:val="000000" w:themeColor="text1"/>
+          <w:szCs w:val="24"/>
+          <w:highlight w:val="red"/>
+        </w:rPr>
+        <w:t>,</w:t>
+      </w:r>
+      <w:r>
+        <w:rPr>
+          <w:iCs/>
+          <w:color w:val="000000" w:themeColor="text1"/>
+          <w:szCs w:val="24"/>
+          <w:highlight w:val="red"/>
+        </w:rPr>
+        <w:t xml:space="preserve"> that work just a bit differently from most other VCS. While the most important function any VCS offers can be argued to be its .diff function, Git </w:t>
+      </w:r>
+      <w:r>
+        <w:rPr>
+          <w:iCs/>
+          <w:color w:val="000000" w:themeColor="text1"/>
+          <w:szCs w:val="24"/>
+          <w:highlight w:val="red"/>
+        </w:rPr>
+        <w:t xml:space="preserve">subverts that expectation by </w:t>
+      </w:r>
+      <w:r>
+        <w:rPr>
+          <w:iCs/>
+          <w:color w:val="000000" w:themeColor="text1"/>
+          <w:szCs w:val="24"/>
+          <w:highlight w:val="red"/>
+        </w:rPr>
+        <w:t xml:space="preserve">taking a snapshot of </w:t>
+      </w:r>
+      <w:r>
+        <w:rPr>
+          <w:iCs/>
+          <w:color w:val="000000" w:themeColor="text1"/>
+          <w:szCs w:val="24"/>
+          <w:highlight w:val="red"/>
+        </w:rPr>
+        <w:t xml:space="preserve">a </w:t>
+      </w:r>
+      <w:r>
+        <w:rPr>
+          <w:iCs/>
+          <w:color w:val="000000" w:themeColor="text1"/>
+          <w:szCs w:val="24"/>
+          <w:highlight w:val="red"/>
+        </w:rPr>
+        <w:t xml:space="preserve">directory, creating a reference to </w:t>
+      </w:r>
+      <w:r>
+        <w:rPr>
+          <w:iCs/>
+          <w:color w:val="000000" w:themeColor="text1"/>
+          <w:szCs w:val="24"/>
+          <w:highlight w:val="red"/>
+        </w:rPr>
+        <w:t>all</w:t>
+      </w:r>
+      <w:r>
+        <w:rPr>
+          <w:iCs/>
+          <w:color w:val="000000" w:themeColor="text1"/>
+          <w:szCs w:val="24"/>
+          <w:highlight w:val="red"/>
+        </w:rPr>
+        <w:t xml:space="preserve"> files in their exact form at that moment. Then when you make another commit, Git takes another snapshot and creates another reference. </w:t>
+      </w:r>
+      <w:r>
+        <w:rPr>
+          <w:iCs/>
+          <w:color w:val="000000" w:themeColor="text1"/>
+          <w:szCs w:val="24"/>
+          <w:highlight w:val="red"/>
+        </w:rPr>
+        <w:t xml:space="preserve">From these two snapshots, </w:t>
       </w:r>
       <w:proofErr w:type="gramStart"/>
       <w:r>
@@ -1348,7 +1475,7 @@
           <w:szCs w:val="24"/>
           <w:highlight w:val="red"/>
         </w:rPr>
-        <w:t>isn’t</w:t>
+        <w:t>the .diff</w:t>
       </w:r>
       <w:proofErr w:type="gramEnd"/>
       <w:r>
@@ -1358,425 +1485,499 @@
           <w:szCs w:val="24"/>
           <w:highlight w:val="red"/>
         </w:rPr>
-        <w:t xml:space="preserve"> exactly unique anymore, but has in-fact become an industry standard. After all, </w:t>
+        <w:t xml:space="preserve"> is generated. </w:t>
+      </w:r>
+      <w:r>
+        <w:rPr>
+          <w:iCs/>
+          <w:color w:val="000000" w:themeColor="text1"/>
+          <w:szCs w:val="24"/>
+          <w:highlight w:val="red"/>
+        </w:rPr>
+        <w:t>While this seems inefficient</w:t>
+      </w:r>
+      <w:r>
+        <w:rPr>
+          <w:iCs/>
+          <w:color w:val="000000" w:themeColor="text1"/>
+          <w:szCs w:val="24"/>
+          <w:highlight w:val="red"/>
+        </w:rPr>
+        <w:t xml:space="preserve"> when you consider most other VCS compare the files directly to get </w:t>
+      </w:r>
+      <w:proofErr w:type="spellStart"/>
+      <w:r>
+        <w:rPr>
+          <w:iCs/>
+          <w:color w:val="000000" w:themeColor="text1"/>
+          <w:szCs w:val="24"/>
+          <w:highlight w:val="red"/>
+        </w:rPr>
+        <w:t>their</w:t>
+      </w:r>
+      <w:proofErr w:type="spellEnd"/>
+      <w:r>
+        <w:rPr>
+          <w:iCs/>
+          <w:color w:val="000000" w:themeColor="text1"/>
+          <w:szCs w:val="24"/>
+          <w:highlight w:val="red"/>
+        </w:rPr>
+        <w:t xml:space="preserve"> .diff</w:t>
+      </w:r>
+      <w:r>
+        <w:rPr>
+          <w:iCs/>
+          <w:color w:val="000000" w:themeColor="text1"/>
+          <w:szCs w:val="24"/>
+          <w:highlight w:val="red"/>
+        </w:rPr>
+        <w:t xml:space="preserve">, Git handles these snapshots in a very clever way, checking whether a file has changed versions when you commit. When a file does not change through a commit, Git saves a link to the previous version (with no difference) instead. </w:t>
+      </w:r>
+      <w:r>
+        <w:rPr>
+          <w:iCs/>
+          <w:color w:val="000000" w:themeColor="text1"/>
+          <w:szCs w:val="24"/>
+          <w:highlight w:val="red"/>
+        </w:rPr>
+        <w:t xml:space="preserve">This </w:t>
+      </w:r>
+      <w:r>
+        <w:rPr>
+          <w:iCs/>
+          <w:color w:val="000000" w:themeColor="text1"/>
+          <w:szCs w:val="24"/>
+          <w:highlight w:val="red"/>
+        </w:rPr>
+        <w:t>distinction allows Git to offer one of its most powerful tools, branching.</w:t>
+      </w:r>
+    </w:p>
+    <w:p>
+      <w:pPr>
+        <w:pStyle w:val="ListParagraph"/>
+        <w:rPr>
+          <w:iCs/>
+          <w:color w:val="000000" w:themeColor="text1"/>
+          <w:szCs w:val="24"/>
+          <w:highlight w:val="red"/>
+        </w:rPr>
+      </w:pPr>
+    </w:p>
+    <w:p>
+      <w:pPr>
+        <w:pStyle w:val="ListParagraph"/>
+        <w:rPr>
+          <w:iCs/>
+          <w:color w:val="000000" w:themeColor="text1"/>
+          <w:szCs w:val="24"/>
+          <w:highlight w:val="red"/>
+        </w:rPr>
+      </w:pPr>
+      <w:r>
+        <w:rPr>
+          <w:iCs/>
+          <w:color w:val="000000" w:themeColor="text1"/>
+          <w:szCs w:val="24"/>
+          <w:highlight w:val="red"/>
+        </w:rPr>
+        <w:lastRenderedPageBreak/>
+        <w:t xml:space="preserve">Branching, or parallel development, allows code to be tested in isolation, preventing conflicts and user mishaps </w:t>
+      </w:r>
+      <w:r>
+        <w:rPr>
+          <w:iCs/>
+          <w:color w:val="000000" w:themeColor="text1"/>
+          <w:szCs w:val="24"/>
+          <w:highlight w:val="red"/>
+        </w:rPr>
+        <w:t xml:space="preserve">on primary </w:t>
+      </w:r>
+      <w:r>
+        <w:rPr>
+          <w:iCs/>
+          <w:color w:val="000000" w:themeColor="text1"/>
+          <w:szCs w:val="24"/>
+          <w:highlight w:val="red"/>
+        </w:rPr>
+        <w:t xml:space="preserve">source code. </w:t>
+      </w:r>
+      <w:r>
+        <w:rPr>
+          <w:iCs/>
+          <w:color w:val="000000" w:themeColor="text1"/>
+          <w:szCs w:val="24"/>
+          <w:highlight w:val="red"/>
+        </w:rPr>
+        <w:t>Git’s branching is incredibly unique when compared to other VCS in that the snapshots it takes are pointers to commits, instead of stored changes. This allows the Git branching feature to be incredibly fast, and lightweight compared to other VCS which often require you to create a new copy of your source code when branching, which can be costly for large projects.</w:t>
+      </w:r>
+      <w:r>
+        <w:rPr>
+          <w:iCs/>
+          <w:color w:val="000000" w:themeColor="text1"/>
+          <w:szCs w:val="24"/>
+          <w:highlight w:val="red"/>
+        </w:rPr>
+        <w:t xml:space="preserve"> </w:t>
+      </w:r>
+      <w:r>
+        <w:rPr>
+          <w:iCs/>
+          <w:color w:val="000000" w:themeColor="text1"/>
+          <w:szCs w:val="24"/>
+          <w:highlight w:val="red"/>
+        </w:rPr>
+        <w:t xml:space="preserve">To further take control over your project, Git takes history rewriting a step further than most, allowing you to change the order of commits, change commit messages, combine or split up multiple commits, or even remove them completely! </w:t>
+      </w:r>
+    </w:p>
+    <w:p>
+      <w:pPr>
+        <w:pStyle w:val="ListParagraph"/>
+        <w:rPr>
+          <w:iCs/>
+          <w:color w:val="000000" w:themeColor="text1"/>
+          <w:szCs w:val="24"/>
+          <w:highlight w:val="red"/>
+        </w:rPr>
+      </w:pPr>
+    </w:p>
+    <w:p>
+      <w:pPr>
+        <w:pStyle w:val="ListParagraph"/>
+        <w:rPr>
+          <w:iCs/>
+          <w:color w:val="000000" w:themeColor="text1"/>
+          <w:szCs w:val="24"/>
+        </w:rPr>
+      </w:pPr>
+      <w:r>
+        <w:rPr>
+          <w:iCs/>
+          <w:color w:val="000000" w:themeColor="text1"/>
+          <w:szCs w:val="24"/>
+          <w:highlight w:val="red"/>
+        </w:rPr>
+        <w:t xml:space="preserve">Git is unique in that it was </w:t>
+      </w:r>
+      <w:r>
+        <w:rPr>
+          <w:iCs/>
+          <w:color w:val="000000" w:themeColor="text1"/>
+          <w:szCs w:val="24"/>
+          <w:highlight w:val="red"/>
+        </w:rPr>
+        <w:t>one of the</w:t>
+      </w:r>
+      <w:r>
+        <w:rPr>
+          <w:iCs/>
+          <w:color w:val="000000" w:themeColor="text1"/>
+          <w:szCs w:val="24"/>
+          <w:highlight w:val="red"/>
+        </w:rPr>
+        <w:t xml:space="preserve"> earl</w:t>
+      </w:r>
+      <w:r>
+        <w:rPr>
+          <w:iCs/>
+          <w:color w:val="000000" w:themeColor="text1"/>
+          <w:szCs w:val="24"/>
+          <w:highlight w:val="red"/>
+        </w:rPr>
+        <w:t>iest</w:t>
+      </w:r>
+      <w:r>
+        <w:rPr>
+          <w:iCs/>
+          <w:color w:val="000000" w:themeColor="text1"/>
+          <w:szCs w:val="24"/>
+          <w:highlight w:val="red"/>
+        </w:rPr>
+        <w:t xml:space="preserve"> distributed VCS, and it</w:t>
+      </w:r>
+      <w:r>
+        <w:rPr>
+          <w:iCs/>
+          <w:color w:val="000000" w:themeColor="text1"/>
+          <w:szCs w:val="24"/>
+          <w:highlight w:val="red"/>
+        </w:rPr>
+        <w:t xml:space="preserve"> almost immediately </w:t>
+      </w:r>
+      <w:r>
+        <w:rPr>
+          <w:iCs/>
+          <w:color w:val="000000" w:themeColor="text1"/>
+          <w:szCs w:val="24"/>
+          <w:highlight w:val="red"/>
+        </w:rPr>
+        <w:t xml:space="preserve">found widespread popularity, especially through paired systems like </w:t>
+      </w:r>
+      <w:proofErr w:type="spellStart"/>
+      <w:r>
+        <w:rPr>
+          <w:iCs/>
+          <w:color w:val="000000" w:themeColor="text1"/>
+          <w:szCs w:val="24"/>
+          <w:highlight w:val="red"/>
+        </w:rPr>
+        <w:t>Github</w:t>
+      </w:r>
+      <w:proofErr w:type="spellEnd"/>
+      <w:r>
+        <w:rPr>
+          <w:iCs/>
+          <w:color w:val="000000" w:themeColor="text1"/>
+          <w:szCs w:val="24"/>
+          <w:highlight w:val="red"/>
+        </w:rPr>
+        <w:t xml:space="preserve"> or Gitlab. Because Git is used locally, it is incredibly fast after a developer clones a repo to their local machine, allowing for easy offline work, and a secondary backup system as well. All of this seems like a lot to be offered, and it really is, but sometimes users need, or even prefer, something a little different. That</w:t>
+      </w:r>
+      <w:r>
+        <w:rPr>
+          <w:iCs/>
+          <w:color w:val="000000" w:themeColor="text1"/>
+          <w:szCs w:val="24"/>
+          <w:highlight w:val="red"/>
+        </w:rPr>
+        <w:t xml:space="preserve"> i</w:t>
+      </w:r>
+      <w:r>
+        <w:rPr>
+          <w:iCs/>
+          <w:color w:val="000000" w:themeColor="text1"/>
+          <w:szCs w:val="24"/>
+          <w:highlight w:val="red"/>
+        </w:rPr>
+        <w:t>s where the 2</w:t>
+      </w:r>
+      <w:r>
+        <w:rPr>
+          <w:iCs/>
+          <w:color w:val="000000" w:themeColor="text1"/>
+          <w:szCs w:val="24"/>
+          <w:highlight w:val="red"/>
+          <w:vertAlign w:val="superscript"/>
+        </w:rPr>
+        <w:t>nd</w:t>
+      </w:r>
+      <w:r>
+        <w:rPr>
+          <w:iCs/>
+          <w:color w:val="000000" w:themeColor="text1"/>
+          <w:szCs w:val="24"/>
+          <w:highlight w:val="red"/>
+        </w:rPr>
+        <w:t xml:space="preserve"> most popular VCS of the </w:t>
+      </w:r>
+      <w:r>
+        <w:rPr>
+          <w:iCs/>
+          <w:color w:val="000000" w:themeColor="text1"/>
+          <w:szCs w:val="24"/>
+          <w:highlight w:val="red"/>
+        </w:rPr>
+        <w:t>3rd</w:t>
+      </w:r>
+      <w:r>
+        <w:rPr>
+          <w:iCs/>
+          <w:color w:val="000000" w:themeColor="text1"/>
+          <w:szCs w:val="24"/>
+          <w:highlight w:val="red"/>
+        </w:rPr>
+        <w:t xml:space="preserve"> generation comes in.</w:t>
+      </w:r>
+    </w:p>
+    <w:p>
+      <w:pPr>
+        <w:pStyle w:val="ListParagraph"/>
+        <w:rPr>
+          <w:iCs/>
+          <w:szCs w:val="24"/>
+        </w:rPr>
+      </w:pPr>
+    </w:p>
+    <w:p>
+      <w:pPr>
+        <w:pStyle w:val="ListParagraph"/>
+        <w:rPr>
+          <w:iCs/>
+          <w:szCs w:val="24"/>
+          <w:highlight w:val="cyan"/>
+        </w:rPr>
+      </w:pPr>
+      <w:r>
+        <w:rPr>
+          <w:iCs/>
+          <w:szCs w:val="24"/>
+          <w:highlight w:val="cyan"/>
+        </w:rPr>
+        <w:t>Mercurial is a very popular distributed VCS that came out around the same time as Git. It differed in the toolset it offers, and many people prefer its internal structure more so than other options. A few key differences from more traditional VCS are in that Mercurial treats its history as completely immutable, in fact it uses this history to track revisions, and even parallel development!</w:t>
+      </w:r>
+    </w:p>
+    <w:p>
+      <w:pPr>
+        <w:pStyle w:val="ListParagraph"/>
+        <w:rPr>
+          <w:iCs/>
+          <w:szCs w:val="24"/>
+          <w:highlight w:val="cyan"/>
+        </w:rPr>
+      </w:pPr>
+    </w:p>
+    <w:p>
+      <w:pPr>
+        <w:pStyle w:val="ListParagraph"/>
+        <w:rPr>
+          <w:iCs/>
+          <w:szCs w:val="24"/>
+          <w:highlight w:val="cyan"/>
+        </w:rPr>
+      </w:pPr>
+      <w:r>
+        <w:rPr>
+          <w:iCs/>
+          <w:szCs w:val="24"/>
+          <w:highlight w:val="cyan"/>
+        </w:rPr>
+        <w:t>While Git allows branching, and forking by cloning repos, Mercurial achieves the same by coupling working directories with a store that contains the complete history of the project. Thus, instead of there being one central copy of the history, every working directory is paired with a private copy. This allows for parallel development, and when directories are merged, each revision’s global changeset ID is checked to specify ordering of changes, while the user ensures merge integrity. Though this seems familiar, it works slightly different</w:t>
+      </w:r>
+      <w:r>
+        <w:rPr>
+          <w:iCs/>
+          <w:szCs w:val="24"/>
+          <w:highlight w:val="cyan"/>
+        </w:rPr>
+        <w:t>ly</w:t>
+      </w:r>
+      <w:r>
+        <w:rPr>
+          <w:iCs/>
+          <w:szCs w:val="24"/>
+          <w:highlight w:val="cyan"/>
+        </w:rPr>
+        <w:t xml:space="preserve"> than we may be used to, as changes are stored in the user’s ‘store’, where the user then performs a merge to bring their repo and store together.</w:t>
+      </w:r>
+    </w:p>
+    <w:p>
+      <w:pPr>
+        <w:pStyle w:val="ListParagraph"/>
+        <w:rPr>
+          <w:iCs/>
+          <w:szCs w:val="24"/>
+          <w:highlight w:val="cyan"/>
+        </w:rPr>
+      </w:pPr>
+    </w:p>
+    <w:p>
+      <w:pPr>
+        <w:pStyle w:val="ListParagraph"/>
+        <w:rPr>
+          <w:iCs/>
+          <w:szCs w:val="24"/>
+          <w:highlight w:val="cyan"/>
+        </w:rPr>
+      </w:pPr>
+      <w:r>
+        <w:rPr>
+          <w:iCs/>
+          <w:szCs w:val="24"/>
+          <w:highlight w:val="cyan"/>
+        </w:rPr>
+        <w:t xml:space="preserve">As we see, this process is similar, but different in many ways, than we are used to with our experience in Git. And that’s kind of the sum of Mercurial. Similar, but different. Another unique feature of Mercurial is its decentralized system, and its lack of internal notion of a central repository. Users define their own topologies for sharing changes, and it is common to clone repos, test in isolation, push changes back, or wipe the cloned repo and try again. Because of this, repos are generally less efficient with storage, and the immutable history can be limiting when cleaning up a messy history. </w:t>
+      </w:r>
+      <w:r>
+        <w:rPr>
+          <w:iCs/>
+          <w:szCs w:val="24"/>
+          <w:highlight w:val="cyan"/>
+        </w:rPr>
+        <w:t>Even with these differences</w:t>
+      </w:r>
+      <w:r>
+        <w:rPr>
+          <w:iCs/>
+          <w:szCs w:val="24"/>
+          <w:highlight w:val="cyan"/>
+        </w:rPr>
+        <w:t>, Mercurial remains one of the most popular VCS</w:t>
+      </w:r>
+      <w:r>
+        <w:rPr>
+          <w:iCs/>
+          <w:szCs w:val="24"/>
+          <w:highlight w:val="cyan"/>
+        </w:rPr>
+        <w:t xml:space="preserve"> today.</w:t>
+      </w:r>
+    </w:p>
+    <w:p>
+      <w:pPr>
+        <w:pStyle w:val="ListParagraph"/>
+        <w:rPr>
+          <w:iCs/>
+          <w:szCs w:val="24"/>
+          <w:highlight w:val="cyan"/>
+        </w:rPr>
+      </w:pPr>
+    </w:p>
+    <w:p>
+      <w:pPr>
+        <w:pStyle w:val="ListParagraph"/>
+        <w:rPr>
+          <w:iCs/>
+          <w:szCs w:val="24"/>
+        </w:rPr>
+      </w:pPr>
+      <w:r>
+        <w:rPr>
+          <w:iCs/>
+          <w:szCs w:val="24"/>
+          <w:highlight w:val="cyan"/>
+        </w:rPr>
+        <w:lastRenderedPageBreak/>
+        <w:t>While Git commands are powerful, with many different formats, Mercurial command lines do one thing, and they do it well. This combined with its excellent support for Windows, and cross environment compatibility, continue to make it an attractive option for developers.</w:t>
+      </w:r>
+      <w:r>
+        <w:rPr>
+          <w:iCs/>
+          <w:szCs w:val="24"/>
+          <w:highlight w:val="cyan"/>
+        </w:rPr>
+        <w:t xml:space="preserve"> Now </w:t>
       </w:r>
       <w:proofErr w:type="gramStart"/>
       <w:r>
         <w:rPr>
           <w:iCs/>
-          <w:color w:val="000000" w:themeColor="text1"/>
-          <w:szCs w:val="24"/>
-          <w:highlight w:val="red"/>
-        </w:rPr>
-        <w:t>it’s</w:t>
+          <w:szCs w:val="24"/>
+          <w:highlight w:val="cyan"/>
+        </w:rPr>
+        <w:t>I’ll</w:t>
       </w:r>
       <w:proofErr w:type="gramEnd"/>
       <w:r>
         <w:rPr>
           <w:iCs/>
-          <w:color w:val="000000" w:themeColor="text1"/>
-          <w:szCs w:val="24"/>
-          <w:highlight w:val="red"/>
-        </w:rPr>
-        <w:t xml:space="preserve"> not exactly convenient to share a machine with someone in this day and age, </w:t>
-      </w:r>
-      <w:proofErr w:type="spellStart"/>
-      <w:r>
-        <w:rPr>
-          <w:iCs/>
-          <w:color w:val="000000" w:themeColor="text1"/>
-          <w:szCs w:val="24"/>
-          <w:highlight w:val="red"/>
-        </w:rPr>
-        <w:t>haha</w:t>
-      </w:r>
-      <w:proofErr w:type="spellEnd"/>
-      <w:r>
-        <w:rPr>
-          <w:iCs/>
-          <w:color w:val="000000" w:themeColor="text1"/>
-          <w:szCs w:val="24"/>
-          <w:highlight w:val="red"/>
-        </w:rPr>
-        <w:t xml:space="preserve">. What Git </w:t>
-      </w:r>
-      <w:proofErr w:type="gramStart"/>
-      <w:r>
-        <w:rPr>
-          <w:iCs/>
-          <w:color w:val="000000" w:themeColor="text1"/>
-          <w:szCs w:val="24"/>
-          <w:highlight w:val="red"/>
-        </w:rPr>
-        <w:t>has to</w:t>
-      </w:r>
-      <w:proofErr w:type="gramEnd"/>
-      <w:r>
-        <w:rPr>
-          <w:iCs/>
-          <w:color w:val="000000" w:themeColor="text1"/>
-          <w:szCs w:val="24"/>
-          <w:highlight w:val="red"/>
-        </w:rPr>
-        <w:t xml:space="preserve"> uniquely offer instead, is a series of powerful tools for that work just a bit differently from most other VCS. While the most important function any VCS offers can be argued to be </w:t>
-      </w:r>
-      <w:proofErr w:type="spellStart"/>
-      <w:r>
-        <w:rPr>
-          <w:iCs/>
-          <w:color w:val="000000" w:themeColor="text1"/>
-          <w:szCs w:val="24"/>
-          <w:highlight w:val="red"/>
-        </w:rPr>
-        <w:t>it’s</w:t>
-      </w:r>
-      <w:proofErr w:type="spellEnd"/>
-      <w:r>
-        <w:rPr>
-          <w:iCs/>
-          <w:color w:val="000000" w:themeColor="text1"/>
-          <w:szCs w:val="24"/>
-          <w:highlight w:val="red"/>
-        </w:rPr>
-        <w:t xml:space="preserve"> .diff function, Git actually works by taking a snapshot of the directory, creating a reference to those files in their exact form at that moment. Then when you make another commit, Git takes another snapshot and creates another reference. While this seems inefficient, Git handles these snapshots in a very clever way, checking whether a file has changed versions when you commit. When a file does not change through a commit, Git saves a link to the previous version (with no difference) instead. Unlike most other VCS that work by tracking diffs, this distinction with snapshots allows Git to offer one of </w:t>
-      </w:r>
-      <w:proofErr w:type="spellStart"/>
-      <w:proofErr w:type="gramStart"/>
-      <w:r>
-        <w:rPr>
-          <w:iCs/>
-          <w:color w:val="000000" w:themeColor="text1"/>
-          <w:szCs w:val="24"/>
-          <w:highlight w:val="red"/>
-        </w:rPr>
-        <w:t>it’s</w:t>
-      </w:r>
-      <w:proofErr w:type="spellEnd"/>
-      <w:proofErr w:type="gramEnd"/>
-      <w:r>
-        <w:rPr>
-          <w:iCs/>
-          <w:color w:val="000000" w:themeColor="text1"/>
-          <w:szCs w:val="24"/>
-          <w:highlight w:val="red"/>
-        </w:rPr>
-        <w:t xml:space="preserve"> most powerful tools, branching.</w:t>
-      </w:r>
-    </w:p>
-    <w:p>
-      <w:pPr>
-        <w:pStyle w:val="ListParagraph"/>
-        <w:rPr>
-          <w:iCs/>
-          <w:color w:val="000000" w:themeColor="text1"/>
-          <w:szCs w:val="24"/>
-          <w:highlight w:val="red"/>
-        </w:rPr>
-      </w:pPr>
-    </w:p>
-    <w:p>
-      <w:pPr>
-        <w:pStyle w:val="ListParagraph"/>
-        <w:rPr>
-          <w:iCs/>
-          <w:color w:val="000000" w:themeColor="text1"/>
-          <w:szCs w:val="24"/>
-          <w:highlight w:val="red"/>
-        </w:rPr>
-      </w:pPr>
-      <w:r>
-        <w:rPr>
-          <w:iCs/>
-          <w:color w:val="000000" w:themeColor="text1"/>
-          <w:szCs w:val="24"/>
-          <w:highlight w:val="red"/>
-        </w:rPr>
-        <w:lastRenderedPageBreak/>
-        <w:t xml:space="preserve">Branching, or parallel development, allows code to be tested in isolation, preventing conflicts and user mishaps on the most sacred source code. While most modern VCS allow you to revert mistakes, Git seeks to prevent these mistakes before they ever happen! To further take control over your project, Git takes history rewriting a step further than most, allowing you to change the order of commits, change commit messages, combine or split up multiple commits, or even remove them completely! </w:t>
-      </w:r>
-    </w:p>
-    <w:p>
-      <w:pPr>
-        <w:pStyle w:val="ListParagraph"/>
-        <w:rPr>
-          <w:iCs/>
-          <w:color w:val="000000" w:themeColor="text1"/>
-          <w:szCs w:val="24"/>
-          <w:highlight w:val="red"/>
-        </w:rPr>
-      </w:pPr>
-    </w:p>
-    <w:p>
-      <w:pPr>
-        <w:pStyle w:val="ListParagraph"/>
-        <w:rPr>
-          <w:iCs/>
-          <w:color w:val="000000" w:themeColor="text1"/>
-          <w:szCs w:val="24"/>
-        </w:rPr>
-      </w:pPr>
-      <w:r>
-        <w:rPr>
-          <w:iCs/>
-          <w:color w:val="000000" w:themeColor="text1"/>
-          <w:szCs w:val="24"/>
-          <w:highlight w:val="red"/>
-        </w:rPr>
-        <w:t xml:space="preserve">Git is </w:t>
-      </w:r>
-      <w:proofErr w:type="gramStart"/>
-      <w:r>
-        <w:rPr>
-          <w:iCs/>
-          <w:color w:val="000000" w:themeColor="text1"/>
-          <w:szCs w:val="24"/>
-          <w:highlight w:val="red"/>
-        </w:rPr>
-        <w:t>fairly unique</w:t>
-      </w:r>
-      <w:proofErr w:type="gramEnd"/>
-      <w:r>
-        <w:rPr>
-          <w:iCs/>
-          <w:color w:val="000000" w:themeColor="text1"/>
-          <w:szCs w:val="24"/>
-          <w:highlight w:val="red"/>
-        </w:rPr>
-        <w:t xml:space="preserve"> in that it was an early distributed VCS, and it found widespread popularity, especially through paired systems like </w:t>
-      </w:r>
-      <w:proofErr w:type="spellStart"/>
-      <w:r>
-        <w:rPr>
-          <w:iCs/>
-          <w:color w:val="000000" w:themeColor="text1"/>
-          <w:szCs w:val="24"/>
-          <w:highlight w:val="red"/>
-        </w:rPr>
-        <w:t>Github</w:t>
-      </w:r>
-      <w:proofErr w:type="spellEnd"/>
-      <w:r>
-        <w:rPr>
-          <w:iCs/>
-          <w:color w:val="000000" w:themeColor="text1"/>
-          <w:szCs w:val="24"/>
-          <w:highlight w:val="red"/>
-        </w:rPr>
-        <w:t xml:space="preserve"> or Gitlab. Because Git is used locally, it is incredibly fast after a developer clones a repo to their local machine, allowing for easy offline work, and a secondary backup system as well. All of this seems like a lot to be offered, and it really is, but sometimes users need, or even prefer, something a little different. </w:t>
-      </w:r>
-      <w:proofErr w:type="gramStart"/>
-      <w:r>
-        <w:rPr>
-          <w:iCs/>
-          <w:color w:val="000000" w:themeColor="text1"/>
-          <w:szCs w:val="24"/>
-          <w:highlight w:val="red"/>
-        </w:rPr>
-        <w:t>That’s</w:t>
-      </w:r>
-      <w:proofErr w:type="gramEnd"/>
-      <w:r>
-        <w:rPr>
-          <w:iCs/>
-          <w:color w:val="000000" w:themeColor="text1"/>
-          <w:szCs w:val="24"/>
-          <w:highlight w:val="red"/>
-        </w:rPr>
-        <w:t xml:space="preserve"> where the 2</w:t>
-      </w:r>
-      <w:r>
-        <w:rPr>
-          <w:iCs/>
-          <w:color w:val="000000" w:themeColor="text1"/>
-          <w:szCs w:val="24"/>
-          <w:highlight w:val="red"/>
-          <w:vertAlign w:val="superscript"/>
-        </w:rPr>
-        <w:t>nd</w:t>
-      </w:r>
-      <w:r>
-        <w:rPr>
-          <w:iCs/>
-          <w:color w:val="000000" w:themeColor="text1"/>
-          <w:szCs w:val="24"/>
-          <w:highlight w:val="red"/>
-        </w:rPr>
-        <w:t xml:space="preserve"> most popular VCS of the modern generation comes in.</w:t>
-      </w:r>
-    </w:p>
-    <w:p>
-      <w:pPr>
-        <w:pStyle w:val="ListParagraph"/>
-        <w:rPr>
-          <w:iCs/>
-          <w:szCs w:val="24"/>
-        </w:rPr>
-      </w:pPr>
-    </w:p>
-    <w:p>
-      <w:pPr>
-        <w:pStyle w:val="ListParagraph"/>
-        <w:rPr>
-          <w:iCs/>
           <w:szCs w:val="24"/>
           <w:highlight w:val="cyan"/>
         </w:rPr>
-      </w:pPr>
-      <w:r>
-        <w:rPr>
-          <w:iCs/>
-          <w:szCs w:val="24"/>
-          <w:highlight w:val="cyan"/>
-        </w:rPr>
-        <w:t>Mercurial is a very popular distributed VCS that came out around the same time as Git. It differed in the toolset it offers, and many people prefer its internal structure more so than other options. A few key differences from more traditional VCS are in that Mercurial treats its history as completely immutable, in fact it uses this history to track revisions, and even parallel development!</w:t>
-      </w:r>
-    </w:p>
-    <w:p>
-      <w:pPr>
-        <w:pStyle w:val="ListParagraph"/>
-        <w:rPr>
-          <w:iCs/>
-          <w:szCs w:val="24"/>
-          <w:highlight w:val="cyan"/>
-        </w:rPr>
-      </w:pPr>
-    </w:p>
-    <w:p>
-      <w:pPr>
-        <w:pStyle w:val="ListParagraph"/>
-        <w:rPr>
-          <w:iCs/>
-          <w:szCs w:val="24"/>
-          <w:highlight w:val="cyan"/>
-        </w:rPr>
-      </w:pPr>
-      <w:r>
-        <w:rPr>
-          <w:iCs/>
-          <w:szCs w:val="24"/>
-          <w:highlight w:val="cyan"/>
-        </w:rPr>
-        <w:t>While Git allows branching, and forking by cloning repos, Mercurial achieves the same by coupling working directories with a store that contains the complete history of the project. Thus, instead of there being one central copy of the history, every working directory is paired with a private copy. This allows for parallel development, and when directories are merged, each revision’s global changeset ID is checked to specify ordering of changes, while the user ensures merge integrity. Though this seems familiar, it works slightly different than we may be used to, as changes are stored in the user’s ‘store’, where the user then performs a merge to bring their repo and store together.</w:t>
-      </w:r>
-    </w:p>
-    <w:p>
-      <w:pPr>
-        <w:pStyle w:val="ListParagraph"/>
-        <w:rPr>
-          <w:iCs/>
-          <w:szCs w:val="24"/>
-          <w:highlight w:val="cyan"/>
-        </w:rPr>
-      </w:pPr>
-    </w:p>
-    <w:p>
-      <w:pPr>
-        <w:pStyle w:val="ListParagraph"/>
-        <w:rPr>
-          <w:iCs/>
-          <w:szCs w:val="24"/>
-          <w:highlight w:val="cyan"/>
-        </w:rPr>
-      </w:pPr>
-      <w:r>
-        <w:rPr>
-          <w:iCs/>
-          <w:szCs w:val="24"/>
-          <w:highlight w:val="cyan"/>
-        </w:rPr>
-        <w:t xml:space="preserve">As we see, this process is similar, but different in many ways, than we are used to with our experience in Git. And that’s kind of the sum of Mercurial. Similar, but different. Another unique feature of Mercurial is its decentralized system, and its lack of internal notion of a central repository. Users define their own topologies for sharing changes, and it is common to clone repos, test in isolation, push changes back, or wipe the cloned repo and try again. Because of this, repos are generally less efficient with storage, and the immutable history can be limiting when cleaning up a messy history. </w:t>
-      </w:r>
-      <w:r>
-        <w:rPr>
-          <w:iCs/>
-          <w:szCs w:val="24"/>
-          <w:highlight w:val="cyan"/>
-        </w:rPr>
-        <w:t>Even with these differences</w:t>
-      </w:r>
-      <w:r>
-        <w:rPr>
-          <w:iCs/>
-          <w:szCs w:val="24"/>
-          <w:highlight w:val="cyan"/>
-        </w:rPr>
-        <w:t>, Mercurial remains one of the most popular VCS</w:t>
-      </w:r>
-      <w:r>
-        <w:rPr>
-          <w:iCs/>
-          <w:szCs w:val="24"/>
-          <w:highlight w:val="cyan"/>
-        </w:rPr>
-        <w:t xml:space="preserve"> today.</w:t>
-      </w:r>
-    </w:p>
-    <w:p>
-      <w:pPr>
-        <w:pStyle w:val="ListParagraph"/>
-        <w:rPr>
-          <w:iCs/>
-          <w:szCs w:val="24"/>
-          <w:highlight w:val="cyan"/>
-        </w:rPr>
-      </w:pPr>
-    </w:p>
-    <w:p>
-      <w:pPr>
-        <w:pStyle w:val="ListParagraph"/>
-        <w:rPr>
-          <w:iCs/>
-          <w:szCs w:val="24"/>
-        </w:rPr>
-      </w:pPr>
-      <w:r>
-        <w:rPr>
-          <w:iCs/>
-          <w:szCs w:val="24"/>
-          <w:highlight w:val="cyan"/>
-        </w:rPr>
-        <w:t>While Git commands are powerful, with many different formats, Mercurial command lines do one thing, and they do it well. This combined with its excellent support for Windows, and cross environment compatibility, continue to make it an attractive option for developers.</w:t>
-      </w:r>
-      <w:r>
-        <w:rPr>
-          <w:iCs/>
-          <w:szCs w:val="24"/>
-          <w:highlight w:val="cyan"/>
-        </w:rPr>
-        <w:t xml:space="preserve"> Now </w:t>
-      </w:r>
-      <w:proofErr w:type="gramStart"/>
-      <w:r>
-        <w:rPr>
-          <w:iCs/>
-          <w:szCs w:val="24"/>
-          <w:highlight w:val="cyan"/>
-        </w:rPr>
-        <w:t>I’ll</w:t>
-      </w:r>
-      <w:proofErr w:type="gramEnd"/>
-      <w:r>
-        <w:rPr>
-          <w:iCs/>
-          <w:szCs w:val="24"/>
-          <w:highlight w:val="cyan"/>
-        </w:rPr>
-        <w:t xml:space="preserve"> hand you off to Michael for a short demo on the history of VCS!</w:t>
-      </w:r>
-    </w:p>
-    <w:p>
-      <w:pPr>
-        <w:rPr>
-          <w:iCs/>
-          <w:szCs w:val="24"/>
-        </w:rPr>
-      </w:pPr>
-      <w:r>
-        <w:rPr>
-          <w:iCs/>
-          <w:szCs w:val="24"/>
-        </w:rPr>
-        <w:lastRenderedPageBreak/>
+        <w:t xml:space="preserve"> hand you off to Michael for a demo on the history of VCS!</w:t>
+      </w:r>
+    </w:p>
+    <w:p>
+      <w:pPr>
+        <w:rPr>
+          <w:iCs/>
+          <w:szCs w:val="24"/>
+        </w:rPr>
+      </w:pPr>
+      <w:r>
+        <w:rPr>
+          <w:iCs/>
+          <w:szCs w:val="24"/>
+        </w:rPr>
         <w:br/>
       </w:r>
       <w:r>

</xml_diff>